<commit_message>
feat(docx): stabilize synthesis rendering and preserve template styles
</commit_message>
<xml_diff>
--- a/api/templates/executive-synthesis.docx
+++ b/api/templates/executive-synthesis.docx
@@ -13,7 +13,6 @@
       </w:pPr>
       <w:r>
         <w:rPr>
-          <w:rFonts w:ascii="Calibri" w:hAnsi="Calibri"/>
           <w:b/>
           <w:color w:val="FFFFFF"/>
           <w:sz w:val="72"/>
@@ -32,7 +31,6 @@
       </w:pPr>
       <w:r>
         <w:rPr>
-          <w:rFonts w:ascii="Calibri" w:hAnsi="Calibri"/>
           <w:color w:val="FFFFFF"/>
           <w:sz w:val="36"/>
         </w:rPr>
@@ -78,7 +76,6 @@
             </w:pPr>
             <w:r>
               <w:rPr>
-                <w:rFonts w:ascii="Calibri" w:hAnsi="Calibri"/>
                 <w:b/>
                 <w:sz w:val="24"/>
               </w:rPr>
@@ -95,7 +92,6 @@
             </w:pPr>
             <w:r>
               <w:rPr>
-                <w:rFonts w:ascii="Calibri" w:hAnsi="Calibri"/>
                 <w:sz w:val="20"/>
               </w:rPr>
               <w:t>{{folder.executiveSummary.synthese_executive}}</w:t>
@@ -109,7 +105,6 @@
         <w:sectPr>
           <w:headerReference w:type="even" r:id="rId2"/>
           <w:headerReference w:type="default" r:id="rId3"/>
-          <w:headerReference w:type="first" r:id="rId4"/>
           <w:type w:val="nextPage"/>
           <w:pgSz w:w="11906" w:h="16838"/>
           <w:pgMar w:left="1134" w:right="1134" w:gutter="0" w:header="0" w:top="850" w:footer="0" w:bottom="850"/>
@@ -126,14 +121,12 @@
     <w:p>
       <w:pPr>
         <w:pStyle w:val="Normal"/>
-        <w:pageBreakBefore w:val="false"/>
         <w:spacing w:before="0" w:after="480"/>
         <w:jc w:val="center"/>
         <w:rPr/>
       </w:pPr>
       <w:r>
         <w:rPr>
-          <w:rFonts w:ascii="Calibri" w:hAnsi="Calibri"/>
           <w:b/>
           <w:sz w:val="28"/>
         </w:rPr>
@@ -161,7 +154,6 @@
       </w:pPr>
       <w:r>
         <w:rPr>
-          <w:rFonts w:ascii="Calibri" w:hAnsi="Calibri"/>
           <w:sz w:val="22"/>
         </w:rPr>
         <w:t>{{folder.executiveSummary.introduction}}</w:t>
@@ -175,9 +167,7 @@
         </w:rPr>
       </w:pPr>
       <w:r>
-        <w:rPr>
-          <w:rFonts w:ascii="Calibri" w:hAnsi="Calibri"/>
-        </w:rPr>
+        <w:rPr/>
       </w:r>
     </w:p>
     <w:sdt>
@@ -231,6 +221,11 @@
                 <w:rStyle w:val="Sautdindex"/>
               </w:rPr>
               <w:t>Introduction</w:t>
+            </w:r>
+            <w:r>
+              <w:rPr>
+                <w:rStyle w:val="Sautdindex"/>
+              </w:rPr>
               <w:tab/>
               <w:t>2</w:t>
             </w:r>
@@ -338,7 +333,6 @@
       </w:pPr>
       <w:r>
         <w:rPr>
-          <w:rFonts w:ascii="Calibri" w:hAnsi="Calibri"/>
           <w:sz w:val="22"/>
         </w:rPr>
         <w:t>{{folder.executiveSummary.analyse}}</w:t>
@@ -352,9 +346,7 @@
         </w:rPr>
       </w:pPr>
       <w:r>
-        <w:rPr>
-          <w:rFonts w:ascii="Calibri" w:hAnsi="Calibri"/>
-        </w:rPr>
+        <w:rPr/>
       </w:r>
       <w:r>
         <w:br w:type="page"/>
@@ -382,7 +374,6 @@
       </w:pPr>
       <w:r>
         <w:rPr>
-          <w:rFonts w:ascii="Calibri" w:hAnsi="Calibri"/>
           <w:sz w:val="22"/>
         </w:rPr>
         <w:t>{{folder.executiveSummary.recommandation}}</w:t>
@@ -396,9 +387,7 @@
         </w:rPr>
       </w:pPr>
       <w:r>
-        <w:rPr>
-          <w:rFonts w:ascii="Calibri" w:hAnsi="Calibri"/>
-        </w:rPr>
+        <w:rPr/>
       </w:r>
       <w:r>
         <w:br w:type="page"/>
@@ -419,12 +408,46 @@
     </w:p>
     <w:p>
       <w:pPr>
+        <w:pStyle w:val="Normal"/>
+        <w:rPr>
+          <w:rFonts w:ascii="Calibri" w:hAnsi="Calibri"/>
+        </w:rPr>
+      </w:pPr>
+      <w:r>
+        <w:rPr>
+          <w:sz w:val="22"/>
+        </w:rPr>
+        <w:t>{{FOR ref IN (folder.executiveSummary.references || [])}}</w:t>
+      </w:r>
+    </w:p>
+    <w:p>
+      <w:pPr>
+        <w:pStyle w:val="Normal"/>
+        <w:numPr>
+          <w:ilvl w:val="0"/>
+          <w:numId w:val="7"/>
+        </w:numPr>
+        <w:rPr/>
+      </w:pPr>
+      <w:r>
+        <w:rPr>
+          <w:rStyle w:val="Hyperlink"/>
+          <w:sz w:val="22"/>
+        </w:rPr>
+        <w:t>{{$ref.link}}</w:t>
+      </w:r>
+    </w:p>
+    <w:p>
+      <w:pPr>
         <w:sectPr>
+          <w:headerReference w:type="even" r:id="rId4"/>
           <w:headerReference w:type="default" r:id="rId5"/>
           <w:headerReference w:type="first" r:id="rId6"/>
+          <w:footerReference w:type="even" r:id="rId7"/>
+          <w:footerReference w:type="default" r:id="rId8"/>
           <w:type w:val="nextPage"/>
           <w:pgSz w:w="11906" w:h="16838"/>
-          <w:pgMar w:left="1134" w:right="1134" w:gutter="0" w:header="0" w:top="1134" w:footer="0" w:bottom="1134"/>
+          <w:pgMar w:left="1134" w:right="1134" w:gutter="0" w:header="0" w:top="1134" w:footer="1134" w:bottom="1955"/>
           <w:pgNumType w:fmt="decimal"/>
           <w:formProt w:val="false"/>
           <w:textDirection w:val="lrTb"/>
@@ -437,10 +460,9 @@
       </w:pPr>
       <w:r>
         <w:rPr>
-          <w:rFonts w:ascii="Calibri" w:hAnsi="Calibri"/>
           <w:sz w:val="22"/>
         </w:rPr>
-        <w:t>{{folder.execSummary.references}}</w:t>
+        <w:t>{{END-FOR ref}}</w:t>
       </w:r>
     </w:p>
     <w:p>
@@ -454,7 +476,6 @@
       </w:pPr>
       <w:r>
         <w:rPr>
-          <w:rFonts w:ascii="Calibri" w:hAnsi="Calibri"/>
           <w:b/>
           <w:color w:val="FFFFFF"/>
           <w:sz w:val="80"/>
@@ -465,8 +486,12 @@
     <w:p>
       <w:pPr>
         <w:sectPr>
-          <w:headerReference w:type="default" r:id="rId7"/>
-          <w:headerReference w:type="first" r:id="rId8"/>
+          <w:headerReference w:type="even" r:id="rId9"/>
+          <w:headerReference w:type="default" r:id="rId10"/>
+          <w:headerReference w:type="first" r:id="rId11"/>
+          <w:footerReference w:type="even" r:id="rId12"/>
+          <w:footerReference w:type="default" r:id="rId13"/>
+          <w:footerReference w:type="first" r:id="rId14"/>
           <w:type w:val="nextPage"/>
           <w:pgSz w:w="11906" w:h="16838"/>
           <w:pgMar w:left="1134" w:right="1134" w:gutter="0" w:header="0" w:top="850" w:footer="0" w:bottom="850"/>
@@ -483,7 +508,6 @@
       </w:pPr>
       <w:r>
         <w:rPr>
-          <w:rFonts w:ascii="Calibri" w:hAnsi="Calibri"/>
           <w:color w:val="FFFFFF"/>
           <w:sz w:val="36"/>
         </w:rPr>
@@ -506,11 +530,15 @@
       </w:r>
     </w:p>
     <w:sectPr>
-      <w:headerReference w:type="default" r:id="rId9"/>
-      <w:headerReference w:type="first" r:id="rId10"/>
+      <w:headerReference w:type="even" r:id="rId15"/>
+      <w:headerReference w:type="default" r:id="rId16"/>
+      <w:headerReference w:type="first" r:id="rId17"/>
+      <w:footerReference w:type="even" r:id="rId18"/>
+      <w:footerReference w:type="default" r:id="rId19"/>
+      <w:footerReference w:type="first" r:id="rId20"/>
       <w:type w:val="nextPage"/>
       <w:pgSz w:w="11906" w:h="16838"/>
-      <w:pgMar w:left="1134" w:right="1134" w:gutter="0" w:header="0" w:top="1134" w:footer="0" w:bottom="1134"/>
+      <w:pgMar w:left="567" w:right="567" w:gutter="0" w:header="0" w:top="567" w:footer="567" w:bottom="1119"/>
       <w:pgNumType w:fmt="decimal"/>
       <w:formProt w:val="false"/>
       <w:textDirection w:val="lrTb"/>
@@ -520,17 +548,263 @@
 </w:document>
 </file>
 
-<file path=word/header1.xml><?xml version="1.0" encoding="utf-8"?>
-<w:hdr xmlns:o="urn:schemas-microsoft-com:office:office" xmlns:r="http://schemas.openxmlformats.org/officeDocument/2006/relationships" xmlns:v="urn:schemas-microsoft-com:vml" xmlns:w="http://schemas.openxmlformats.org/wordprocessingml/2006/main" xmlns:w10="urn:schemas-microsoft-com:office:word" xmlns:wp="http://schemas.openxmlformats.org/drawingml/2006/wordprocessingDrawing" xmlns:wps="http://schemas.microsoft.com/office/word/2010/wordprocessingShape" xmlns:wpg="http://schemas.microsoft.com/office/word/2010/wordprocessingGroup" xmlns:mc="http://schemas.openxmlformats.org/markup-compatibility/2006" xmlns:wp14="http://schemas.microsoft.com/office/word/2010/wordprocessingDrawing" xmlns:w14="http://schemas.microsoft.com/office/word/2010/wordml" xmlns:w15="http://schemas.microsoft.com/office/word/2012/wordml" mc:Ignorable="w14 wp14 w15">
+<file path=word/footer1.xml><?xml version="1.0" encoding="utf-8"?>
+<w:ftr xmlns:o="urn:schemas-microsoft-com:office:office" xmlns:r="http://schemas.openxmlformats.org/officeDocument/2006/relationships" xmlns:v="urn:schemas-microsoft-com:vml" xmlns:w="http://schemas.openxmlformats.org/wordprocessingml/2006/main" xmlns:w10="urn:schemas-microsoft-com:office:word" xmlns:wp="http://schemas.openxmlformats.org/drawingml/2006/wordprocessingDrawing" xmlns:wps="http://schemas.microsoft.com/office/word/2010/wordprocessingShape" xmlns:wpg="http://schemas.microsoft.com/office/word/2010/wordprocessingGroup" xmlns:mc="http://schemas.openxmlformats.org/markup-compatibility/2006" xmlns:wp14="http://schemas.microsoft.com/office/word/2010/wordprocessingDrawing" xmlns:w14="http://schemas.microsoft.com/office/word/2010/wordml" xmlns:w15="http://schemas.microsoft.com/office/word/2012/wordml" mc:Ignorable="w14 wp14 w15">
   <w:p>
     <w:pPr>
-      <w:pStyle w:val="Header"/>
+      <w:pStyle w:val="Footer"/>
+      <w:rPr/>
+    </w:pPr>
+    <w:r>
+      <w:rPr/>
+      <w:tab/>
+      <w:t>{{folder.name}}</w:t>
+      <w:tab/>
+    </w:r>
+    <w:bookmarkStart w:id="4" w:name="PageNumWizard_FOOTER_Converted12"/>
+    <w:r>
+      <w:rPr/>
+      <w:fldChar w:fldCharType="begin"/>
+    </w:r>
+    <w:r>
+      <w:rPr/>
+      <w:instrText xml:space="preserve"> PAGE </w:instrText>
+    </w:r>
+    <w:r>
+      <w:rPr/>
+      <w:fldChar w:fldCharType="separate"/>
+    </w:r>
+    <w:r>
+      <w:rPr/>
+      <w:t>4</w:t>
+    </w:r>
+    <w:r>
+      <w:rPr/>
+      <w:fldChar w:fldCharType="end"/>
+    </w:r>
+    <w:bookmarkEnd w:id="4"/>
+    <w:r>
+      <w:rPr/>
+      <w:tab/>
+    </w:r>
+  </w:p>
+</w:ftr>
+</file>
+
+<file path=word/footer2.xml><?xml version="1.0" encoding="utf-8"?>
+<w:ftr xmlns:o="urn:schemas-microsoft-com:office:office" xmlns:r="http://schemas.openxmlformats.org/officeDocument/2006/relationships" xmlns:v="urn:schemas-microsoft-com:vml" xmlns:w="http://schemas.openxmlformats.org/wordprocessingml/2006/main" xmlns:w10="urn:schemas-microsoft-com:office:word" xmlns:wp="http://schemas.openxmlformats.org/drawingml/2006/wordprocessingDrawing" xmlns:wps="http://schemas.microsoft.com/office/word/2010/wordprocessingShape" xmlns:wpg="http://schemas.microsoft.com/office/word/2010/wordprocessingGroup" xmlns:mc="http://schemas.openxmlformats.org/markup-compatibility/2006" xmlns:wp14="http://schemas.microsoft.com/office/word/2010/wordprocessingDrawing" xmlns:w14="http://schemas.microsoft.com/office/word/2010/wordml" xmlns:w15="http://schemas.microsoft.com/office/word/2012/wordml" mc:Ignorable="w14 wp14 w15">
+  <w:p>
+    <w:pPr>
+      <w:pStyle w:val="Footer"/>
+      <w:jc w:val="right"/>
+      <w:rPr/>
+    </w:pPr>
+    <w:bookmarkStart w:id="5" w:name="PageNumWizard_FOOTER_Converted13"/>
+    <w:r>
+      <w:rPr/>
+      <w:fldChar w:fldCharType="begin"/>
+    </w:r>
+    <w:r>
+      <w:rPr/>
+      <w:instrText xml:space="preserve"> PAGE </w:instrText>
+    </w:r>
+    <w:r>
+      <w:rPr/>
+      <w:fldChar w:fldCharType="separate"/>
+    </w:r>
+    <w:r>
+      <w:rPr/>
+      <w:t>5</w:t>
+    </w:r>
+    <w:r>
+      <w:rPr/>
+      <w:fldChar w:fldCharType="end"/>
+    </w:r>
+    <w:bookmarkEnd w:id="5"/>
+  </w:p>
+  <w:p>
+    <w:pPr>
+      <w:pStyle w:val="Footer"/>
+      <w:rPr/>
+    </w:pPr>
+    <w:r>
+      <w:rPr/>
+      <w:tab/>
+      <w:t>{{folder.name}}</w:t>
+      <w:tab/>
+    </w:r>
+  </w:p>
+</w:ftr>
+</file>
+
+<file path=word/footer3.xml><?xml version="1.0" encoding="utf-8"?>
+<w:ftr xmlns:o="urn:schemas-microsoft-com:office:office" xmlns:r="http://schemas.openxmlformats.org/officeDocument/2006/relationships" xmlns:v="urn:schemas-microsoft-com:vml" xmlns:w="http://schemas.openxmlformats.org/wordprocessingml/2006/main" xmlns:w10="urn:schemas-microsoft-com:office:word" xmlns:wp="http://schemas.openxmlformats.org/drawingml/2006/wordprocessingDrawing" xmlns:wps="http://schemas.microsoft.com/office/word/2010/wordprocessingShape" xmlns:wpg="http://schemas.microsoft.com/office/word/2010/wordprocessingGroup" xmlns:mc="http://schemas.openxmlformats.org/markup-compatibility/2006" xmlns:wp14="http://schemas.microsoft.com/office/word/2010/wordprocessingDrawing" xmlns:w14="http://schemas.microsoft.com/office/word/2010/wordml" xmlns:w15="http://schemas.microsoft.com/office/word/2012/wordml" mc:Ignorable="w14 wp14 w15">
+  <w:p>
+    <w:pPr>
+      <w:pStyle w:val="Normal"/>
+      <w:widowControl/>
+      <w:suppressAutoHyphens w:val="true"/>
+      <w:bidi w:val="0"/>
+      <w:spacing w:lineRule="auto" w:line="276" w:before="0" w:after="200"/>
+      <w:jc w:val="left"/>
       <w:rPr/>
     </w:pPr>
     <w:r>
       <w:rPr/>
     </w:r>
   </w:p>
+</w:ftr>
+</file>
+
+<file path=word/footer4.xml><?xml version="1.0" encoding="utf-8"?>
+<w:ftr xmlns:o="urn:schemas-microsoft-com:office:office" xmlns:r="http://schemas.openxmlformats.org/officeDocument/2006/relationships" xmlns:v="urn:schemas-microsoft-com:vml" xmlns:w="http://schemas.openxmlformats.org/wordprocessingml/2006/main" xmlns:w10="urn:schemas-microsoft-com:office:word" xmlns:wp="http://schemas.openxmlformats.org/drawingml/2006/wordprocessingDrawing" xmlns:wps="http://schemas.microsoft.com/office/word/2010/wordprocessingShape" xmlns:wpg="http://schemas.microsoft.com/office/word/2010/wordprocessingGroup" xmlns:mc="http://schemas.openxmlformats.org/markup-compatibility/2006" xmlns:wp14="http://schemas.microsoft.com/office/word/2010/wordprocessingDrawing" xmlns:w14="http://schemas.microsoft.com/office/word/2010/wordml" xmlns:w15="http://schemas.microsoft.com/office/word/2012/wordml" mc:Ignorable="w14 wp14 w15">
+  <w:p>
+    <w:pPr>
+      <w:pStyle w:val="Normal"/>
+      <w:widowControl/>
+      <w:suppressAutoHyphens w:val="true"/>
+      <w:bidi w:val="0"/>
+      <w:spacing w:lineRule="auto" w:line="276" w:before="0" w:after="200"/>
+      <w:jc w:val="left"/>
+      <w:rPr/>
+    </w:pPr>
+    <w:r>
+      <w:rPr/>
+    </w:r>
+  </w:p>
+</w:ftr>
+</file>
+
+<file path=word/footer5.xml><?xml version="1.0" encoding="utf-8"?>
+<w:ftr xmlns:o="urn:schemas-microsoft-com:office:office" xmlns:r="http://schemas.openxmlformats.org/officeDocument/2006/relationships" xmlns:v="urn:schemas-microsoft-com:vml" xmlns:w="http://schemas.openxmlformats.org/wordprocessingml/2006/main" xmlns:w10="urn:schemas-microsoft-com:office:word" xmlns:wp="http://schemas.openxmlformats.org/drawingml/2006/wordprocessingDrawing" xmlns:wps="http://schemas.microsoft.com/office/word/2010/wordprocessingShape" xmlns:wpg="http://schemas.microsoft.com/office/word/2010/wordprocessingGroup" xmlns:mc="http://schemas.openxmlformats.org/markup-compatibility/2006" xmlns:wp14="http://schemas.microsoft.com/office/word/2010/wordprocessingDrawing" xmlns:w14="http://schemas.microsoft.com/office/word/2010/wordml" xmlns:w15="http://schemas.microsoft.com/office/word/2012/wordml" mc:Ignorable="w14 wp14 w15">
+  <w:p/>
+</w:ftr>
+</file>
+
+<file path=word/footer6.xml><?xml version="1.0" encoding="utf-8"?>
+<w:ftr xmlns:o="urn:schemas-microsoft-com:office:office" xmlns:r="http://schemas.openxmlformats.org/officeDocument/2006/relationships" xmlns:v="urn:schemas-microsoft-com:vml" xmlns:w="http://schemas.openxmlformats.org/wordprocessingml/2006/main" xmlns:w10="urn:schemas-microsoft-com:office:word" xmlns:wp="http://schemas.openxmlformats.org/drawingml/2006/wordprocessingDrawing" xmlns:wps="http://schemas.microsoft.com/office/word/2010/wordprocessingShape" xmlns:wpg="http://schemas.microsoft.com/office/word/2010/wordprocessingGroup" xmlns:mc="http://schemas.openxmlformats.org/markup-compatibility/2006" xmlns:wp14="http://schemas.microsoft.com/office/word/2010/wordprocessingDrawing" xmlns:w14="http://schemas.microsoft.com/office/word/2010/wordml" xmlns:w15="http://schemas.microsoft.com/office/word/2012/wordml" mc:Ignorable="w14 wp14 w15">
+  <w:p>
+    <w:pPr>
+      <w:pStyle w:val="Footer"/>
+      <w:jc w:val="center"/>
+      <w:rPr/>
+    </w:pPr>
+    <w:r>
+      <w:rPr/>
+      <w:tab/>
+      <w:t>{{folder.name}}</w:t>
+      <w:tab/>
+      <w:tab/>
+    </w:r>
+    <w:bookmarkStart w:id="6" w:name="PageNumWizard_FOOTER_Converted38"/>
+    <w:r>
+      <w:rPr/>
+      <w:fldChar w:fldCharType="begin"/>
+    </w:r>
+    <w:r>
+      <w:rPr/>
+      <w:instrText xml:space="preserve"> PAGE </w:instrText>
+    </w:r>
+    <w:r>
+      <w:rPr/>
+      <w:fldChar w:fldCharType="separate"/>
+    </w:r>
+    <w:r>
+      <w:rPr/>
+      <w:t>8</w:t>
+    </w:r>
+    <w:r>
+      <w:rPr/>
+      <w:fldChar w:fldCharType="end"/>
+    </w:r>
+    <w:bookmarkEnd w:id="6"/>
+  </w:p>
+</w:ftr>
+</file>
+
+<file path=word/footer7.xml><?xml version="1.0" encoding="utf-8"?>
+<w:ftr xmlns:o="urn:schemas-microsoft-com:office:office" xmlns:r="http://schemas.openxmlformats.org/officeDocument/2006/relationships" xmlns:v="urn:schemas-microsoft-com:vml" xmlns:w="http://schemas.openxmlformats.org/wordprocessingml/2006/main" xmlns:w10="urn:schemas-microsoft-com:office:word" xmlns:wp="http://schemas.openxmlformats.org/drawingml/2006/wordprocessingDrawing" xmlns:wps="http://schemas.microsoft.com/office/word/2010/wordprocessingShape" xmlns:wpg="http://schemas.microsoft.com/office/word/2010/wordprocessingGroup" xmlns:mc="http://schemas.openxmlformats.org/markup-compatibility/2006" xmlns:wp14="http://schemas.microsoft.com/office/word/2010/wordprocessingDrawing" xmlns:w14="http://schemas.microsoft.com/office/word/2010/wordml" xmlns:w15="http://schemas.microsoft.com/office/word/2012/wordml" mc:Ignorable="w14 wp14 w15">
+  <w:p>
+    <w:pPr>
+      <w:pStyle w:val="Footer"/>
+      <w:jc w:val="center"/>
+      <w:rPr/>
+    </w:pPr>
+    <w:r>
+      <w:rPr/>
+      <w:tab/>
+      <w:t>{{folder.name}}</w:t>
+      <w:tab/>
+      <w:tab/>
+    </w:r>
+    <w:bookmarkStart w:id="7" w:name="PageNumWizard_FOOTER_Converted38_Copie_4"/>
+    <w:r>
+      <w:rPr/>
+      <w:fldChar w:fldCharType="begin"/>
+    </w:r>
+    <w:r>
+      <w:rPr/>
+      <w:instrText xml:space="preserve"> PAGE </w:instrText>
+    </w:r>
+    <w:r>
+      <w:rPr/>
+      <w:fldChar w:fldCharType="separate"/>
+    </w:r>
+    <w:r>
+      <w:rPr/>
+      <w:t>0</w:t>
+    </w:r>
+    <w:r>
+      <w:rPr/>
+      <w:fldChar w:fldCharType="end"/>
+    </w:r>
+    <w:bookmarkEnd w:id="7"/>
+  </w:p>
+</w:ftr>
+</file>
+
+<file path=word/footer8.xml><?xml version="1.0" encoding="utf-8"?>
+<w:ftr xmlns:o="urn:schemas-microsoft-com:office:office" xmlns:r="http://schemas.openxmlformats.org/officeDocument/2006/relationships" xmlns:v="urn:schemas-microsoft-com:vml" xmlns:w="http://schemas.openxmlformats.org/wordprocessingml/2006/main" xmlns:w10="urn:schemas-microsoft-com:office:word" xmlns:wp="http://schemas.openxmlformats.org/drawingml/2006/wordprocessingDrawing" xmlns:wps="http://schemas.microsoft.com/office/word/2010/wordprocessingShape" xmlns:wpg="http://schemas.microsoft.com/office/word/2010/wordprocessingGroup" xmlns:mc="http://schemas.openxmlformats.org/markup-compatibility/2006" xmlns:wp14="http://schemas.microsoft.com/office/word/2010/wordprocessingDrawing" xmlns:w14="http://schemas.microsoft.com/office/word/2010/wordml" xmlns:w15="http://schemas.microsoft.com/office/word/2012/wordml" mc:Ignorable="w14 wp14 w15">
+  <w:p/>
+</w:ftr>
+</file>
+
+<file path=word/header1.xml><?xml version="1.0" encoding="utf-8"?>
+<w:hdr xmlns:o="urn:schemas-microsoft-com:office:office" xmlns:r="http://schemas.openxmlformats.org/officeDocument/2006/relationships" xmlns:v="urn:schemas-microsoft-com:vml" xmlns:w="http://schemas.openxmlformats.org/wordprocessingml/2006/main" xmlns:w10="urn:schemas-microsoft-com:office:word" xmlns:wp="http://schemas.openxmlformats.org/drawingml/2006/wordprocessingDrawing" xmlns:wps="http://schemas.microsoft.com/office/word/2010/wordprocessingShape" xmlns:wpg="http://schemas.microsoft.com/office/word/2010/wordprocessingGroup" xmlns:mc="http://schemas.openxmlformats.org/markup-compatibility/2006" xmlns:wp14="http://schemas.microsoft.com/office/word/2010/wordprocessingDrawing" xmlns:w14="http://schemas.microsoft.com/office/word/2010/wordml" xmlns:w15="http://schemas.microsoft.com/office/word/2012/wordml" mc:Ignorable="w14 wp14 w15">
+  <w:p>
+    <w:pPr>
+      <w:pStyle w:val="Header"/>
+      <w:rPr/>
+    </w:pPr>
+    <w:r>
+      <w:rPr/>
+    </w:r>
+  </w:p>
+</w:hdr>
+</file>
+
+<file path=word/header10.xml><?xml version="1.0" encoding="utf-8"?>
+<w:hdr xmlns:o="urn:schemas-microsoft-com:office:office" xmlns:r="http://schemas.openxmlformats.org/officeDocument/2006/relationships" xmlns:v="urn:schemas-microsoft-com:vml" xmlns:w="http://schemas.openxmlformats.org/wordprocessingml/2006/main" xmlns:w10="urn:schemas-microsoft-com:office:word" xmlns:wp="http://schemas.openxmlformats.org/drawingml/2006/wordprocessingDrawing" xmlns:wps="http://schemas.microsoft.com/office/word/2010/wordprocessingShape" xmlns:wpg="http://schemas.microsoft.com/office/word/2010/wordprocessingGroup" xmlns:mc="http://schemas.openxmlformats.org/markup-compatibility/2006" xmlns:wp14="http://schemas.microsoft.com/office/word/2010/wordprocessingDrawing" xmlns:w14="http://schemas.microsoft.com/office/word/2010/wordml" xmlns:w15="http://schemas.microsoft.com/office/word/2012/wordml" mc:Ignorable="w14 wp14 w15">
+  <w:p>
+    <w:pPr>
+      <w:pStyle w:val="Normal"/>
+      <w:widowControl/>
+      <w:suppressAutoHyphens w:val="true"/>
+      <w:bidi w:val="0"/>
+      <w:spacing w:lineRule="auto" w:line="276" w:before="0" w:after="200"/>
+      <w:jc w:val="left"/>
+      <w:rPr/>
+    </w:pPr>
+    <w:r>
+      <w:rPr/>
+    </w:r>
+  </w:p>
+</w:hdr>
+</file>
+
+<file path=word/header11.xml><?xml version="1.0" encoding="utf-8"?>
+<w:hdr xmlns:o="urn:schemas-microsoft-com:office:office" xmlns:r="http://schemas.openxmlformats.org/officeDocument/2006/relationships" xmlns:v="urn:schemas-microsoft-com:vml" xmlns:w="http://schemas.openxmlformats.org/wordprocessingml/2006/main" xmlns:w10="urn:schemas-microsoft-com:office:word" xmlns:wp="http://schemas.openxmlformats.org/drawingml/2006/wordprocessingDrawing" xmlns:wps="http://schemas.microsoft.com/office/word/2010/wordprocessingShape" xmlns:wpg="http://schemas.microsoft.com/office/word/2010/wordprocessingGroup" xmlns:mc="http://schemas.openxmlformats.org/markup-compatibility/2006" xmlns:wp14="http://schemas.microsoft.com/office/word/2010/wordprocessingDrawing" xmlns:w14="http://schemas.microsoft.com/office/word/2010/wordml" xmlns:w15="http://schemas.microsoft.com/office/word/2012/wordml" mc:Ignorable="w14 wp14 w15">
+  <w:p/>
 </w:hdr>
 </file>
 
@@ -598,57 +872,11 @@
 <w:hdr xmlns:o="urn:schemas-microsoft-com:office:office" xmlns:r="http://schemas.openxmlformats.org/officeDocument/2006/relationships" xmlns:v="urn:schemas-microsoft-com:vml" xmlns:w="http://schemas.openxmlformats.org/wordprocessingml/2006/main" xmlns:w10="urn:schemas-microsoft-com:office:word" xmlns:wp="http://schemas.openxmlformats.org/drawingml/2006/wordprocessingDrawing" xmlns:wps="http://schemas.microsoft.com/office/word/2010/wordprocessingShape" xmlns:wpg="http://schemas.microsoft.com/office/word/2010/wordprocessingGroup" xmlns:mc="http://schemas.openxmlformats.org/markup-compatibility/2006" xmlns:wp14="http://schemas.microsoft.com/office/word/2010/wordprocessingDrawing" xmlns:w14="http://schemas.microsoft.com/office/word/2010/wordml" xmlns:w15="http://schemas.microsoft.com/office/word/2012/wordml" mc:Ignorable="w14 wp14 w15">
   <w:p>
     <w:pPr>
-      <w:pStyle w:val="Normal"/>
-      <w:spacing w:before="0" w:after="0"/>
+      <w:pStyle w:val="Header"/>
       <w:rPr/>
     </w:pPr>
     <w:r>
       <w:rPr/>
-      <w:drawing>
-        <wp:anchor behindDoc="1" distT="0" distB="0" distL="0" distR="0" simplePos="0" locked="0" layoutInCell="0" allowOverlap="1" relativeHeight="3">
-          <wp:simplePos x="0" y="0"/>
-          <wp:positionH relativeFrom="page">
-            <wp:posOffset>0</wp:posOffset>
-          </wp:positionH>
-          <wp:positionV relativeFrom="page">
-            <wp:posOffset>0</wp:posOffset>
-          </wp:positionV>
-          <wp:extent cx="7560310" cy="10692130"/>
-          <wp:effectExtent l="0" t="0" r="0" b="0"/>
-          <wp:wrapNone/>
-          <wp:docPr id="2" name="Picture 1" descr=""/>
-          <wp:cNvGraphicFramePr>
-            <a:graphicFrameLocks xmlns:a="http://schemas.openxmlformats.org/drawingml/2006/main" noChangeAspect="1"/>
-          </wp:cNvGraphicFramePr>
-          <a:graphic xmlns:a="http://schemas.openxmlformats.org/drawingml/2006/main">
-            <a:graphicData uri="http://schemas.openxmlformats.org/drawingml/2006/picture">
-              <pic:pic xmlns:pic="http://schemas.openxmlformats.org/drawingml/2006/picture">
-                <pic:nvPicPr>
-                  <pic:cNvPr id="2" name="Picture 1" descr=""/>
-                  <pic:cNvPicPr>
-                    <a:picLocks noChangeAspect="1" noChangeArrowheads="1"/>
-                  </pic:cNvPicPr>
-                </pic:nvPicPr>
-                <pic:blipFill>
-                  <a:blip r:embed="rId1"/>
-                  <a:stretch>
-                    <a:fillRect/>
-                  </a:stretch>
-                </pic:blipFill>
-                <pic:spPr bwMode="auto">
-                  <a:xfrm>
-                    <a:off x="0" y="0"/>
-                    <a:ext cx="7560310" cy="10692130"/>
-                  </a:xfrm>
-                  <a:prstGeom prst="rect">
-                    <a:avLst/>
-                  </a:prstGeom>
-                </pic:spPr>
-              </pic:pic>
-            </a:graphicData>
-          </a:graphic>
-        </wp:anchor>
-      </w:drawing>
     </w:r>
   </w:p>
 </w:hdr>
@@ -685,7 +913,7 @@
     <w:r>
       <w:rPr/>
       <w:drawing>
-        <wp:anchor behindDoc="1" distT="0" distB="0" distL="0" distR="0" simplePos="0" locked="0" layoutInCell="0" allowOverlap="1" relativeHeight="2">
+        <wp:anchor behindDoc="1" distT="0" distB="0" distL="0" distR="0" simplePos="0" locked="0" layoutInCell="1" allowOverlap="1" relativeHeight="0">
           <wp:simplePos x="0" y="0"/>
           <wp:positionH relativeFrom="page">
             <wp:posOffset>0</wp:posOffset>
@@ -696,7 +924,7 @@
           <wp:extent cx="7560310" cy="10692130"/>
           <wp:effectExtent l="0" t="0" r="0" b="0"/>
           <wp:wrapNone/>
-          <wp:docPr id="3" name="Image3" descr=""/>
+          <wp:docPr id="2" name="Image3" descr=""/>
           <wp:cNvGraphicFramePr>
             <a:graphicFrameLocks xmlns:a="http://schemas.openxmlformats.org/drawingml/2006/main" noChangeAspect="1"/>
           </wp:cNvGraphicFramePr>
@@ -704,7 +932,7 @@
             <a:graphicData uri="http://schemas.openxmlformats.org/drawingml/2006/picture">
               <pic:pic xmlns:pic="http://schemas.openxmlformats.org/drawingml/2006/picture">
                 <pic:nvPicPr>
-                  <pic:cNvPr id="3" name="Image3" descr=""/>
+                  <pic:cNvPr id="2" name="Image3" descr=""/>
                   <pic:cNvPicPr>
                     <a:picLocks noChangeAspect="1" noChangeArrowheads="1"/>
                   </pic:cNvPicPr>
@@ -736,27 +964,86 @@
 
 <file path=word/header7.xml><?xml version="1.0" encoding="utf-8"?>
 <w:hdr xmlns:o="urn:schemas-microsoft-com:office:office" xmlns:r="http://schemas.openxmlformats.org/officeDocument/2006/relationships" xmlns:v="urn:schemas-microsoft-com:vml" xmlns:w="http://schemas.openxmlformats.org/wordprocessingml/2006/main" xmlns:w10="urn:schemas-microsoft-com:office:word" xmlns:wp="http://schemas.openxmlformats.org/drawingml/2006/wordprocessingDrawing" xmlns:wps="http://schemas.microsoft.com/office/word/2010/wordprocessingShape" xmlns:wpg="http://schemas.microsoft.com/office/word/2010/wordprocessingGroup" xmlns:mc="http://schemas.openxmlformats.org/markup-compatibility/2006" xmlns:wp14="http://schemas.microsoft.com/office/word/2010/wordprocessingDrawing" xmlns:w14="http://schemas.microsoft.com/office/word/2010/wordml" xmlns:w15="http://schemas.microsoft.com/office/word/2012/wordml" mc:Ignorable="w14 wp14 w15">
-  <w:p/>
+  <w:p>
+    <w:pPr>
+      <w:pStyle w:val="Normal"/>
+      <w:spacing w:before="0" w:after="0"/>
+      <w:rPr/>
+    </w:pPr>
+    <w:r>
+      <w:rPr/>
+      <w:drawing>
+        <wp:anchor behindDoc="1" distT="0" distB="0" distL="0" distR="0" simplePos="0" locked="0" layoutInCell="0" allowOverlap="1" relativeHeight="2">
+          <wp:simplePos x="0" y="0"/>
+          <wp:positionH relativeFrom="page">
+            <wp:posOffset>0</wp:posOffset>
+          </wp:positionH>
+          <wp:positionV relativeFrom="page">
+            <wp:posOffset>0</wp:posOffset>
+          </wp:positionV>
+          <wp:extent cx="7560310" cy="10692130"/>
+          <wp:effectExtent l="0" t="0" r="0" b="0"/>
+          <wp:wrapNone/>
+          <wp:docPr id="3" name="Image2" descr=""/>
+          <wp:cNvGraphicFramePr>
+            <a:graphicFrameLocks xmlns:a="http://schemas.openxmlformats.org/drawingml/2006/main" noChangeAspect="1"/>
+          </wp:cNvGraphicFramePr>
+          <a:graphic xmlns:a="http://schemas.openxmlformats.org/drawingml/2006/main">
+            <a:graphicData uri="http://schemas.openxmlformats.org/drawingml/2006/picture">
+              <pic:pic xmlns:pic="http://schemas.openxmlformats.org/drawingml/2006/picture">
+                <pic:nvPicPr>
+                  <pic:cNvPr id="3" name="Image2" descr=""/>
+                  <pic:cNvPicPr>
+                    <a:picLocks noChangeAspect="1" noChangeArrowheads="1"/>
+                  </pic:cNvPicPr>
+                </pic:nvPicPr>
+                <pic:blipFill>
+                  <a:blip r:embed="rId1"/>
+                  <a:stretch>
+                    <a:fillRect/>
+                  </a:stretch>
+                </pic:blipFill>
+                <pic:spPr bwMode="auto">
+                  <a:xfrm>
+                    <a:off x="0" y="0"/>
+                    <a:ext cx="7560310" cy="10692130"/>
+                  </a:xfrm>
+                  <a:prstGeom prst="rect">
+                    <a:avLst/>
+                  </a:prstGeom>
+                </pic:spPr>
+              </pic:pic>
+            </a:graphicData>
+          </a:graphic>
+        </wp:anchor>
+      </w:drawing>
+    </w:r>
+  </w:p>
 </w:hdr>
 </file>
 
 <file path=word/header8.xml><?xml version="1.0" encoding="utf-8"?>
 <w:hdr xmlns:o="urn:schemas-microsoft-com:office:office" xmlns:r="http://schemas.openxmlformats.org/officeDocument/2006/relationships" xmlns:v="urn:schemas-microsoft-com:vml" xmlns:w="http://schemas.openxmlformats.org/wordprocessingml/2006/main" xmlns:w10="urn:schemas-microsoft-com:office:word" xmlns:wp="http://schemas.openxmlformats.org/drawingml/2006/wordprocessingDrawing" xmlns:wps="http://schemas.microsoft.com/office/word/2010/wordprocessingShape" xmlns:wpg="http://schemas.microsoft.com/office/word/2010/wordprocessingGroup" xmlns:mc="http://schemas.openxmlformats.org/markup-compatibility/2006" xmlns:wp14="http://schemas.microsoft.com/office/word/2010/wordprocessingDrawing" xmlns:w14="http://schemas.microsoft.com/office/word/2010/wordml" xmlns:w15="http://schemas.microsoft.com/office/word/2012/wordml" mc:Ignorable="w14 wp14 w15">
-  <w:p>
-    <w:pPr>
-      <w:pStyle w:val="Header"/>
-      <w:rPr/>
-    </w:pPr>
-    <w:r>
-      <w:rPr/>
-    </w:r>
-  </w:p>
+  <w:p/>
 </w:hdr>
 </file>
 
 <file path=word/header9.xml><?xml version="1.0" encoding="utf-8"?>
 <w:hdr xmlns:o="urn:schemas-microsoft-com:office:office" xmlns:r="http://schemas.openxmlformats.org/officeDocument/2006/relationships" xmlns:v="urn:schemas-microsoft-com:vml" xmlns:w="http://schemas.openxmlformats.org/wordprocessingml/2006/main" xmlns:w10="urn:schemas-microsoft-com:office:word" xmlns:wp="http://schemas.openxmlformats.org/drawingml/2006/wordprocessingDrawing" xmlns:wps="http://schemas.microsoft.com/office/word/2010/wordprocessingShape" xmlns:wpg="http://schemas.microsoft.com/office/word/2010/wordprocessingGroup" xmlns:mc="http://schemas.openxmlformats.org/markup-compatibility/2006" xmlns:wp14="http://schemas.microsoft.com/office/word/2010/wordprocessingDrawing" xmlns:w14="http://schemas.microsoft.com/office/word/2010/wordml" xmlns:w15="http://schemas.microsoft.com/office/word/2012/wordml" mc:Ignorable="w14 wp14 w15">
-  <w:p/>
+  <w:p>
+    <w:pPr>
+      <w:pStyle w:val="Normal"/>
+      <w:widowControl/>
+      <w:suppressAutoHyphens w:val="true"/>
+      <w:bidi w:val="0"/>
+      <w:spacing w:lineRule="auto" w:line="276" w:before="0" w:after="200"/>
+      <w:jc w:val="left"/>
+      <w:rPr/>
+    </w:pPr>
+    <w:r>
+      <w:rPr/>
+    </w:r>
+  </w:p>
 </w:hdr>
 </file>
 
@@ -1483,6 +1770,125 @@
     </w:lvl>
   </w:abstractNum>
   <w:abstractNum w:abstractNumId="7">
+    <w:lvl w:ilvl="0">
+      <w:start w:val="1"/>
+      <w:numFmt w:val="decimal"/>
+      <w:lvlText w:val="%1."/>
+      <w:lvlJc w:val="left"/>
+      <w:pPr>
+        <w:tabs>
+          <w:tab w:val="num" w:pos="919"/>
+        </w:tabs>
+        <w:ind w:left="919" w:hanging="360"/>
+      </w:pPr>
+      <w:rPr/>
+    </w:lvl>
+    <w:lvl w:ilvl="1">
+      <w:start w:val="1"/>
+      <w:numFmt w:val="decimal"/>
+      <w:lvlText w:val="%2."/>
+      <w:lvlJc w:val="left"/>
+      <w:pPr>
+        <w:tabs>
+          <w:tab w:val="num" w:pos="1279"/>
+        </w:tabs>
+        <w:ind w:left="1279" w:hanging="360"/>
+      </w:pPr>
+      <w:rPr/>
+    </w:lvl>
+    <w:lvl w:ilvl="2">
+      <w:start w:val="1"/>
+      <w:numFmt w:val="decimal"/>
+      <w:lvlText w:val="%3."/>
+      <w:lvlJc w:val="left"/>
+      <w:pPr>
+        <w:tabs>
+          <w:tab w:val="num" w:pos="1639"/>
+        </w:tabs>
+        <w:ind w:left="1639" w:hanging="360"/>
+      </w:pPr>
+      <w:rPr/>
+    </w:lvl>
+    <w:lvl w:ilvl="3">
+      <w:start w:val="1"/>
+      <w:numFmt w:val="decimal"/>
+      <w:lvlText w:val="%4."/>
+      <w:lvlJc w:val="left"/>
+      <w:pPr>
+        <w:tabs>
+          <w:tab w:val="num" w:pos="1999"/>
+        </w:tabs>
+        <w:ind w:left="1999" w:hanging="360"/>
+      </w:pPr>
+      <w:rPr/>
+    </w:lvl>
+    <w:lvl w:ilvl="4">
+      <w:start w:val="1"/>
+      <w:numFmt w:val="decimal"/>
+      <w:lvlText w:val="%5."/>
+      <w:lvlJc w:val="left"/>
+      <w:pPr>
+        <w:tabs>
+          <w:tab w:val="num" w:pos="2359"/>
+        </w:tabs>
+        <w:ind w:left="2359" w:hanging="360"/>
+      </w:pPr>
+      <w:rPr/>
+    </w:lvl>
+    <w:lvl w:ilvl="5">
+      <w:start w:val="1"/>
+      <w:numFmt w:val="decimal"/>
+      <w:lvlText w:val="%6."/>
+      <w:lvlJc w:val="left"/>
+      <w:pPr>
+        <w:tabs>
+          <w:tab w:val="num" w:pos="2719"/>
+        </w:tabs>
+        <w:ind w:left="2719" w:hanging="360"/>
+      </w:pPr>
+      <w:rPr/>
+    </w:lvl>
+    <w:lvl w:ilvl="6">
+      <w:start w:val="1"/>
+      <w:numFmt w:val="decimal"/>
+      <w:lvlText w:val="%7."/>
+      <w:lvlJc w:val="left"/>
+      <w:pPr>
+        <w:tabs>
+          <w:tab w:val="num" w:pos="3079"/>
+        </w:tabs>
+        <w:ind w:left="3079" w:hanging="360"/>
+      </w:pPr>
+      <w:rPr/>
+    </w:lvl>
+    <w:lvl w:ilvl="7">
+      <w:start w:val="1"/>
+      <w:numFmt w:val="decimal"/>
+      <w:lvlText w:val="%8."/>
+      <w:lvlJc w:val="left"/>
+      <w:pPr>
+        <w:tabs>
+          <w:tab w:val="num" w:pos="3439"/>
+        </w:tabs>
+        <w:ind w:left="3439" w:hanging="360"/>
+      </w:pPr>
+      <w:rPr/>
+    </w:lvl>
+    <w:lvl w:ilvl="8">
+      <w:start w:val="1"/>
+      <w:numFmt w:val="decimal"/>
+      <w:lvlText w:val="%9."/>
+      <w:lvlJc w:val="left"/>
+      <w:pPr>
+        <w:tabs>
+          <w:tab w:val="num" w:pos="3799"/>
+        </w:tabs>
+        <w:ind w:left="3799" w:hanging="360"/>
+      </w:pPr>
+      <w:rPr/>
+    </w:lvl>
+  </w:abstractNum>
+  <w:abstractNum w:abstractNumId="8">
     <w:lvl w:ilvl="0">
       <w:start w:val="1"/>
       <w:numFmt w:val="none"/>
@@ -1621,6 +2027,9 @@
   </w:num>
   <w:num w:numId="7">
     <w:abstractNumId w:val="7"/>
+  </w:num>
+  <w:num w:numId="8">
+    <w:abstractNumId w:val="8"/>
   </w:num>
 </w:numbering>
 </file>
@@ -2365,6 +2774,18 @@
   </w:style>
   <w:style w:type="character" w:styleId="Sautdindex">
     <w:name w:val="Saut d'index"/>
+    <w:qFormat/>
+    <w:rPr/>
+  </w:style>
+  <w:style w:type="character" w:styleId="Puces">
+    <w:name w:val="Puces"/>
+    <w:qFormat/>
+    <w:rPr>
+      <w:rFonts w:ascii="OpenSymbol" w:hAnsi="OpenSymbol" w:eastAsia="OpenSymbol" w:cs="OpenSymbol"/>
+    </w:rPr>
+  </w:style>
+  <w:style w:type="character" w:styleId="Caractresdenumrotation">
+    <w:name w:val="Caractères de numérotation"/>
     <w:qFormat/>
     <w:rPr/>
   </w:style>

</xml_diff>

<commit_message>
feat(docx): stabilize annex rendering and clarify TOC refresh policy
</commit_message>
<xml_diff>
--- a/api/templates/executive-synthesis.docx
+++ b/api/templates/executive-synthesis.docx
@@ -290,6 +290,26 @@
               <w:t>6</w:t>
             </w:r>
           </w:hyperlink>
+        </w:p>
+        <w:p>
+          <w:pPr>
+            <w:pStyle w:val="TOC1"/>
+            <w:tabs>
+              <w:tab w:val="clear" w:pos="9638"/>
+              <w:tab w:val="right" w:pos="9637" w:leader="dot"/>
+            </w:tabs>
+            <w:rPr/>
+          </w:pPr>
+          <w:hyperlink w:anchor="__RefHeading___Toc180_112400785">
+            <w:r>
+              <w:rPr>
+                <w:rStyle w:val="Sautdindex"/>
+              </w:rPr>
+              <w:t>{{annex.subtitle}}</w:t>
+              <w:tab/>
+              <w:t>7</w:t>
+            </w:r>
+          </w:hyperlink>
           <w:r>
             <w:rPr>
               <w:rStyle w:val="Sautdindex"/>
@@ -482,6 +502,8 @@
         </w:rPr>
         <w:t>{{annex.title}}</w:t>
       </w:r>
+      <w:bookmarkStart w:id="6" w:name="__RefHeading___Toc180_112400785"/>
+      <w:bookmarkEnd w:id="6"/>
     </w:p>
     <w:p>
       <w:pPr>
@@ -500,7 +522,11 @@
           <w:textDirection w:val="lrTb"/>
           <w:docGrid w:type="default" w:linePitch="360" w:charSpace="4096"/>
         </w:sectPr>
-        <w:pStyle w:val="Normal"/>
+        <w:pStyle w:val="Heading1"/>
+        <w:pBdr>
+          <w:bottom w:val="nil"/>
+        </w:pBdr>
+        <w:spacing w:before="0" w:after="0"/>
         <w:jc w:val="center"/>
         <w:rPr>
           <w:rFonts w:ascii="Calibri" w:hAnsi="Calibri"/>
@@ -509,7 +535,6 @@
       <w:r>
         <w:rPr>
           <w:color w:val="FFFFFF"/>
-          <w:sz w:val="36"/>
         </w:rPr>
         <w:t>{{annex.subtitle}}</w:t>
       </w:r>
@@ -517,7 +542,7 @@
     <w:p>
       <w:pPr>
         <w:pStyle w:val="Normal"/>
-        <w:spacing w:before="0" w:after="200"/>
+        <w:spacing w:before="0" w:after="0"/>
         <w:rPr/>
       </w:pPr>
       <w:r>
@@ -576,7 +601,7 @@
     </w:r>
     <w:r>
       <w:rPr/>
-      <w:t>4</w:t>
+      <w:t>6</w:t>
     </w:r>
     <w:r>
       <w:rPr/>
@@ -696,7 +721,7 @@
       <w:tab/>
       <w:tab/>
     </w:r>
-    <w:bookmarkStart w:id="6" w:name="PageNumWizard_FOOTER_Converted38"/>
+    <w:bookmarkStart w:id="7" w:name="PageNumWizard_FOOTER_Converted38"/>
     <w:r>
       <w:rPr/>
       <w:fldChar w:fldCharType="begin"/>
@@ -717,7 +742,7 @@
       <w:rPr/>
       <w:fldChar w:fldCharType="end"/>
     </w:r>
-    <w:bookmarkEnd w:id="6"/>
+    <w:bookmarkEnd w:id="7"/>
   </w:p>
 </w:ftr>
 </file>
@@ -737,7 +762,7 @@
       <w:tab/>
       <w:tab/>
     </w:r>
-    <w:bookmarkStart w:id="7" w:name="PageNumWizard_FOOTER_Converted38_Copie_4"/>
+    <w:bookmarkStart w:id="8" w:name="PageNumWizard_FOOTER_Converted38_Copie_4"/>
     <w:r>
       <w:rPr/>
       <w:fldChar w:fldCharType="begin"/>
@@ -758,7 +783,7 @@
       <w:rPr/>
       <w:fldChar w:fldCharType="end"/>
     </w:r>
-    <w:bookmarkEnd w:id="7"/>
+    <w:bookmarkEnd w:id="8"/>
   </w:p>
 </w:ftr>
 </file>
@@ -2249,7 +2274,7 @@
     <w:pPr>
       <w:keepNext w:val="true"/>
       <w:keepLines/>
-      <w:spacing w:before="200" w:after="0"/>
+      <w:spacing w:before="0" w:after="0"/>
       <w:outlineLvl w:val="1"/>
     </w:pPr>
     <w:rPr>

</xml_diff>

<commit_message>
feat(docx): support template-driven image placeholders
</commit_message>
<xml_diff>
--- a/api/templates/executive-synthesis.docx
+++ b/api/templates/executive-synthesis.docx
@@ -121,16 +121,57 @@
     <w:p>
       <w:pPr>
         <w:pStyle w:val="Normal"/>
-        <w:spacing w:before="0" w:after="480"/>
+        <w:spacing w:before="0" w:after="200"/>
         <w:jc w:val="center"/>
         <w:rPr/>
       </w:pPr>
       <w:r>
-        <w:rPr>
-          <w:b/>
-          <w:sz w:val="28"/>
-        </w:rPr>
-        <w:t>{{provided.dashboardImage}}</w:t>
+        <w:rPr/>
+        <w:drawing>
+          <wp:anchor behindDoc="0" distT="0" distB="0" distL="0" distR="0" simplePos="0" locked="0" layoutInCell="0" allowOverlap="1" relativeHeight="4">
+            <wp:simplePos x="0" y="0"/>
+            <wp:positionH relativeFrom="column">
+              <wp:align>center</wp:align>
+            </wp:positionH>
+            <wp:positionV relativeFrom="paragraph">
+              <wp:posOffset>635</wp:posOffset>
+            </wp:positionV>
+            <wp:extent cx="4319905" cy="4319905"/>
+            <wp:effectExtent l="0" t="0" r="0" b="0"/>
+            <wp:wrapSquare wrapText="largest"/>
+            <wp:docPr id="2" name="Matrice de priorisation" descr="{{provided.dashboardImage}}"/>
+            <wp:cNvGraphicFramePr>
+              <a:graphicFrameLocks xmlns:a="http://schemas.openxmlformats.org/drawingml/2006/main" noChangeAspect="1"/>
+            </wp:cNvGraphicFramePr>
+            <a:graphic xmlns:a="http://schemas.openxmlformats.org/drawingml/2006/main">
+              <a:graphicData uri="http://schemas.openxmlformats.org/drawingml/2006/picture">
+                <pic:pic xmlns:pic="http://schemas.openxmlformats.org/drawingml/2006/picture">
+                  <pic:nvPicPr>
+                    <pic:cNvPr id="2" name="Matrice de priorisation" descr="{{provided.dashboardImage}}"/>
+                    <pic:cNvPicPr>
+                      <a:picLocks noChangeAspect="1" noChangeArrowheads="1"/>
+                    </pic:cNvPicPr>
+                  </pic:nvPicPr>
+                  <pic:blipFill>
+                    <a:blip r:embed="rId4"/>
+                    <a:stretch>
+                      <a:fillRect/>
+                    </a:stretch>
+                  </pic:blipFill>
+                  <pic:spPr bwMode="auto">
+                    <a:xfrm>
+                      <a:off x="0" y="0"/>
+                      <a:ext cx="4319905" cy="4319905"/>
+                    </a:xfrm>
+                    <a:prstGeom prst="rect">
+                      <a:avLst/>
+                    </a:prstGeom>
+                  </pic:spPr>
+                </pic:pic>
+              </a:graphicData>
+            </a:graphic>
+          </wp:anchor>
+        </w:drawing>
       </w:r>
     </w:p>
     <w:p>
@@ -460,11 +501,11 @@
     <w:p>
       <w:pPr>
         <w:sectPr>
-          <w:headerReference w:type="even" r:id="rId4"/>
-          <w:headerReference w:type="default" r:id="rId5"/>
-          <w:headerReference w:type="first" r:id="rId6"/>
-          <w:footerReference w:type="even" r:id="rId7"/>
-          <w:footerReference w:type="default" r:id="rId8"/>
+          <w:headerReference w:type="even" r:id="rId5"/>
+          <w:headerReference w:type="default" r:id="rId6"/>
+          <w:headerReference w:type="first" r:id="rId7"/>
+          <w:footerReference w:type="even" r:id="rId8"/>
+          <w:footerReference w:type="default" r:id="rId9"/>
           <w:type w:val="nextPage"/>
           <w:pgSz w:w="11906" w:h="16838"/>
           <w:pgMar w:left="1134" w:right="1134" w:gutter="0" w:header="0" w:top="1134" w:footer="1134" w:bottom="1955"/>
@@ -508,12 +549,12 @@
     <w:p>
       <w:pPr>
         <w:sectPr>
-          <w:headerReference w:type="even" r:id="rId9"/>
-          <w:headerReference w:type="default" r:id="rId10"/>
-          <w:headerReference w:type="first" r:id="rId11"/>
-          <w:footerReference w:type="even" r:id="rId12"/>
-          <w:footerReference w:type="default" r:id="rId13"/>
-          <w:footerReference w:type="first" r:id="rId14"/>
+          <w:headerReference w:type="even" r:id="rId10"/>
+          <w:headerReference w:type="default" r:id="rId11"/>
+          <w:headerReference w:type="first" r:id="rId12"/>
+          <w:footerReference w:type="even" r:id="rId13"/>
+          <w:footerReference w:type="default" r:id="rId14"/>
+          <w:footerReference w:type="first" r:id="rId15"/>
           <w:type w:val="nextPage"/>
           <w:pgSz w:w="11906" w:h="16838"/>
           <w:pgMar w:left="1134" w:right="1134" w:gutter="0" w:header="0" w:top="850" w:footer="0" w:bottom="850"/>
@@ -555,12 +596,12 @@
       </w:r>
     </w:p>
     <w:sectPr>
-      <w:headerReference w:type="even" r:id="rId15"/>
-      <w:headerReference w:type="default" r:id="rId16"/>
-      <w:headerReference w:type="first" r:id="rId17"/>
-      <w:footerReference w:type="even" r:id="rId18"/>
-      <w:footerReference w:type="default" r:id="rId19"/>
-      <w:footerReference w:type="first" r:id="rId20"/>
+      <w:headerReference w:type="even" r:id="rId16"/>
+      <w:headerReference w:type="default" r:id="rId17"/>
+      <w:headerReference w:type="first" r:id="rId18"/>
+      <w:footerReference w:type="even" r:id="rId19"/>
+      <w:footerReference w:type="default" r:id="rId20"/>
+      <w:footerReference w:type="first" r:id="rId21"/>
       <w:type w:val="nextPage"/>
       <w:pgSz w:w="11906" w:h="16838"/>
       <w:pgMar w:left="567" w:right="567" w:gutter="0" w:header="0" w:top="567" w:footer="567" w:bottom="1119"/>
@@ -949,7 +990,7 @@
           <wp:extent cx="7560310" cy="10692130"/>
           <wp:effectExtent l="0" t="0" r="0" b="0"/>
           <wp:wrapNone/>
-          <wp:docPr id="2" name="Image3" descr=""/>
+          <wp:docPr id="3" name="Image3" descr=""/>
           <wp:cNvGraphicFramePr>
             <a:graphicFrameLocks xmlns:a="http://schemas.openxmlformats.org/drawingml/2006/main" noChangeAspect="1"/>
           </wp:cNvGraphicFramePr>
@@ -957,7 +998,7 @@
             <a:graphicData uri="http://schemas.openxmlformats.org/drawingml/2006/picture">
               <pic:pic xmlns:pic="http://schemas.openxmlformats.org/drawingml/2006/picture">
                 <pic:nvPicPr>
-                  <pic:cNvPr id="2" name="Image3" descr=""/>
+                  <pic:cNvPr id="3" name="Image3" descr=""/>
                   <pic:cNvPicPr>
                     <a:picLocks noChangeAspect="1" noChangeArrowheads="1"/>
                   </pic:cNvPicPr>
@@ -1009,7 +1050,7 @@
           <wp:extent cx="7560310" cy="10692130"/>
           <wp:effectExtent l="0" t="0" r="0" b="0"/>
           <wp:wrapNone/>
-          <wp:docPr id="3" name="Image2" descr=""/>
+          <wp:docPr id="4" name="Image2" descr=""/>
           <wp:cNvGraphicFramePr>
             <a:graphicFrameLocks xmlns:a="http://schemas.openxmlformats.org/drawingml/2006/main" noChangeAspect="1"/>
           </wp:cNvGraphicFramePr>
@@ -1017,7 +1058,7 @@
             <a:graphicData uri="http://schemas.openxmlformats.org/drawingml/2006/picture">
               <pic:pic xmlns:pic="http://schemas.openxmlformats.org/drawingml/2006/picture">
                 <pic:nvPicPr>
-                  <pic:cNvPr id="3" name="Image2" descr=""/>
+                  <pic:cNvPr id="4" name="Image2" descr=""/>
                   <pic:cNvPicPr>
                     <a:picLocks noChangeAspect="1" noChangeArrowheads="1"/>
                   </pic:cNvPicPr>

</xml_diff>